<commit_message>
add fotos to bijlage
</commit_message>
<xml_diff>
--- a/Versie_Final/SpelRegels_StrijdHeren.docx
+++ b/Versie_Final/SpelRegels_StrijdHeren.docx
@@ -46,15 +46,65 @@
           <w:i/>
           <w:iCs/>
         </w:rPr>
-        <w:t xml:space="preserve">Renzo Raes, Marwan Bouchdig, Wout Oris, </w:t>
-      </w:r>
-      <w:r>
-        <w:rPr>
-          <w:i/>
-          <w:iCs/>
-        </w:rPr>
-        <w:t>Kobe Delbaere</w:t>
-      </w:r>
+        <w:t xml:space="preserve">Renzo Raes, </w:t>
+      </w:r>
+      <w:proofErr w:type="spellStart"/>
+      <w:r>
+        <w:rPr>
+          <w:i/>
+          <w:iCs/>
+        </w:rPr>
+        <w:t>Marwan</w:t>
+      </w:r>
+      <w:proofErr w:type="spellEnd"/>
+      <w:r>
+        <w:rPr>
+          <w:i/>
+          <w:iCs/>
+        </w:rPr>
+        <w:t xml:space="preserve"> </w:t>
+      </w:r>
+      <w:proofErr w:type="spellStart"/>
+      <w:r>
+        <w:rPr>
+          <w:i/>
+          <w:iCs/>
+        </w:rPr>
+        <w:t>Bouchdig</w:t>
+      </w:r>
+      <w:proofErr w:type="spellEnd"/>
+      <w:r>
+        <w:rPr>
+          <w:i/>
+          <w:iCs/>
+        </w:rPr>
+        <w:t xml:space="preserve">, Wout </w:t>
+      </w:r>
+      <w:proofErr w:type="spellStart"/>
+      <w:r>
+        <w:rPr>
+          <w:i/>
+          <w:iCs/>
+        </w:rPr>
+        <w:t>Oris</w:t>
+      </w:r>
+      <w:proofErr w:type="spellEnd"/>
+      <w:r>
+        <w:rPr>
+          <w:i/>
+          <w:iCs/>
+        </w:rPr>
+        <w:t xml:space="preserve">, Kobe </w:t>
+      </w:r>
+      <w:proofErr w:type="spellStart"/>
+      <w:r>
+        <w:rPr>
+          <w:i/>
+          <w:iCs/>
+        </w:rPr>
+        <w:t>Delbaere</w:t>
+      </w:r>
+      <w:proofErr w:type="spellEnd"/>
       <w:r>
         <w:rPr>
           <w:i/>
@@ -370,7 +420,28 @@
           <w:i/>
           <w:iCs/>
         </w:rPr>
-        <w:t>Als de aanvallende speler wint. Dan zal de defensieve speler nu zijn/haar kaart aan de kant moeten leggen en deze moeten vervangen met een aanvallende kaart.</w:t>
+        <w:t>Als de aanvallende speler wint. Dan zal de defensieve speler nu zijn/haar kaart aan de kant moeten legge</w:t>
+      </w:r>
+      <w:r>
+        <w:rPr>
+          <w:i/>
+          <w:iCs/>
+        </w:rPr>
+        <w:t>n</w:t>
+      </w:r>
+      <w:r>
+        <w:rPr>
+          <w:i/>
+          <w:iCs/>
+        </w:rPr>
+        <w:t>.</w:t>
+      </w:r>
+      <w:r>
+        <w:rPr>
+          <w:i/>
+          <w:iCs/>
+        </w:rPr>
+        <w:t xml:space="preserve"> De speler kan deze kaart pas vervangen met een aanvalskaart als hij/zij terug aan de beurt is. De speler zal dus tot hij/zij aan de beurt is, met 1 defensie kaart minder moeten doen.</w:t>
       </w:r>
     </w:p>
     <w:p>
@@ -440,12 +511,25 @@
           <w:i/>
           <w:iCs/>
         </w:rPr>
-        <w:t xml:space="preserve">Een speler is verloren als hij/zij geen kaarten meer over heeft in zijn/haar defensie en er ook geen meer kan bijleggen. </w:t>
-      </w:r>
-    </w:p>
-    <w:p>
-      <w:pPr>
-        <w:pStyle w:val="Lijstalinea"/>
+        <w:t xml:space="preserve">Een speler is verloren als hij/zij geen kaarten meer over heeft in zijn/haar defensie </w:t>
+      </w:r>
+      <w:r>
+        <w:rPr>
+          <w:i/>
+          <w:iCs/>
+        </w:rPr>
+        <w:t>of</w:t>
+      </w:r>
+      <w:r>
+        <w:rPr>
+          <w:i/>
+          <w:iCs/>
+        </w:rPr>
+        <w:t xml:space="preserve"> er geen meer kan bijleggen. </w:t>
+      </w:r>
+    </w:p>
+    <w:p>
+      <w:pPr>
         <w:rPr>
           <w:i/>
           <w:iCs/>
@@ -527,15 +611,188 @@
       </w:r>
     </w:p>
     <w:p>
-      <w:r>
-        <w:rPr>
-          <w:i/>
-          <w:iCs/>
-        </w:rPr>
-        <w:t>Afbeeldingen en foto's van: - het speelbord - een 'normale' setup aan het begin van het spel - een voorbeeld van een speler die gewonnen is</w:t>
-      </w:r>
-    </w:p>
-    <w:p/>
+      <w:pPr>
+        <w:rPr>
+          <w:b/>
+          <w:bCs/>
+        </w:rPr>
+      </w:pPr>
+      <w:r>
+        <w:rPr>
+          <w:b/>
+          <w:bCs/>
+        </w:rPr>
+        <w:t>Verschillende kaarten om het spel te spelen</w:t>
+      </w:r>
+    </w:p>
+    <w:p>
+      <w:r>
+        <w:rPr>
+          <w:i/>
+          <w:iCs/>
+        </w:rPr>
+        <w:drawing>
+          <wp:inline distT="0" distB="0" distL="0" distR="0" wp14:anchorId="67A0F3C6" wp14:editId="5DEA050F">
+            <wp:extent cx="5760720" cy="3600450"/>
+            <wp:effectExtent l="0" t="0" r="0" b="0"/>
+            <wp:docPr id="269555306" name="Afbeelding 1"/>
+            <wp:cNvGraphicFramePr>
+              <a:graphicFrameLocks xmlns:a="http://schemas.openxmlformats.org/drawingml/2006/main" noChangeAspect="1"/>
+            </wp:cNvGraphicFramePr>
+            <a:graphic xmlns:a="http://schemas.openxmlformats.org/drawingml/2006/main">
+              <a:graphicData uri="http://schemas.openxmlformats.org/drawingml/2006/picture">
+                <pic:pic xmlns:pic="http://schemas.openxmlformats.org/drawingml/2006/picture">
+                  <pic:nvPicPr>
+                    <pic:cNvPr id="269555306" name=""/>
+                    <pic:cNvPicPr/>
+                  </pic:nvPicPr>
+                  <pic:blipFill>
+                    <a:blip r:embed="rId5"/>
+                    <a:stretch>
+                      <a:fillRect/>
+                    </a:stretch>
+                  </pic:blipFill>
+                  <pic:spPr>
+                    <a:xfrm>
+                      <a:off x="0" y="0"/>
+                      <a:ext cx="5760720" cy="3600450"/>
+                    </a:xfrm>
+                    <a:prstGeom prst="rect">
+                      <a:avLst/>
+                    </a:prstGeom>
+                  </pic:spPr>
+                </pic:pic>
+              </a:graphicData>
+            </a:graphic>
+          </wp:inline>
+        </w:drawing>
+      </w:r>
+    </w:p>
+    <w:p>
+      <w:pPr>
+        <w:rPr>
+          <w:b/>
+          <w:bCs/>
+        </w:rPr>
+      </w:pPr>
+      <w:r>
+        <w:rPr>
+          <w:b/>
+          <w:bCs/>
+        </w:rPr>
+        <w:t>Startpositie van het spel: 3 kaarten op tafel als defensie en de overige 12 kaarten in de hand als aanval</w:t>
+      </w:r>
+    </w:p>
+    <w:p>
+      <w:r>
+        <w:rPr>
+          <w:noProof/>
+        </w:rPr>
+        <w:drawing>
+          <wp:inline distT="0" distB="0" distL="0" distR="0" wp14:anchorId="4B209A0F" wp14:editId="42A81B33">
+            <wp:extent cx="4206240" cy="2628900"/>
+            <wp:effectExtent l="0" t="0" r="3810" b="0"/>
+            <wp:docPr id="1172218176" name="Afbeelding 1" descr="Afbeelding met diagram, schets, Plan, ontwerp&#10;&#10;Door AI gegenereerde inhoud is mogelijk onjuist."/>
+            <wp:cNvGraphicFramePr>
+              <a:graphicFrameLocks xmlns:a="http://schemas.openxmlformats.org/drawingml/2006/main" noChangeAspect="1"/>
+            </wp:cNvGraphicFramePr>
+            <a:graphic xmlns:a="http://schemas.openxmlformats.org/drawingml/2006/main">
+              <a:graphicData uri="http://schemas.openxmlformats.org/drawingml/2006/picture">
+                <pic:pic xmlns:pic="http://schemas.openxmlformats.org/drawingml/2006/picture">
+                  <pic:nvPicPr>
+                    <pic:cNvPr id="1172218176" name="Afbeelding 1" descr="Afbeelding met diagram, schets, Plan, ontwerp&#10;&#10;Door AI gegenereerde inhoud is mogelijk onjuist."/>
+                    <pic:cNvPicPr>
+                      <a:picLocks noChangeAspect="1" noChangeArrowheads="1"/>
+                    </pic:cNvPicPr>
+                  </pic:nvPicPr>
+                  <pic:blipFill>
+                    <a:blip r:embed="rId6" cstate="print">
+                      <a:extLst>
+                        <a:ext uri="{28A0092B-C50C-407E-A947-70E740481C1C}">
+                          <a14:useLocalDpi xmlns:a14="http://schemas.microsoft.com/office/drawing/2010/main" val="0"/>
+                        </a:ext>
+                      </a:extLst>
+                    </a:blip>
+                    <a:srcRect/>
+                    <a:stretch>
+                      <a:fillRect/>
+                    </a:stretch>
+                  </pic:blipFill>
+                  <pic:spPr bwMode="auto">
+                    <a:xfrm>
+                      <a:off x="0" y="0"/>
+                      <a:ext cx="4206240" cy="2628900"/>
+                    </a:xfrm>
+                    <a:prstGeom prst="rect">
+                      <a:avLst/>
+                    </a:prstGeom>
+                    <a:noFill/>
+                    <a:ln>
+                      <a:noFill/>
+                    </a:ln>
+                  </pic:spPr>
+                </pic:pic>
+              </a:graphicData>
+            </a:graphic>
+          </wp:inline>
+        </w:drawing>
+      </w:r>
+    </w:p>
+    <w:p>
+      <w:pPr>
+        <w:rPr>
+          <w:b/>
+          <w:bCs/>
+        </w:rPr>
+      </w:pPr>
+      <w:r>
+        <w:rPr>
+          <w:b/>
+          <w:bCs/>
+        </w:rPr>
+        <w:lastRenderedPageBreak/>
+        <w:t>Mogelijke eindpositie van het spel: 2 spelers met geen kaarten meer en 1 speler zonder defensie kaarten.</w:t>
+      </w:r>
+    </w:p>
+    <w:p>
+      <w:r>
+        <w:drawing>
+          <wp:inline distT="0" distB="0" distL="0" distR="0" wp14:anchorId="5A229D7D" wp14:editId="1C3B7E5D">
+            <wp:extent cx="5760720" cy="3600450"/>
+            <wp:effectExtent l="0" t="0" r="0" b="0"/>
+            <wp:docPr id="273896293" name="Afbeelding 1" descr="Afbeelding met diagram, schets, Plan, Technische tekening&#10;&#10;Door AI gegenereerde inhoud is mogelijk onjuist."/>
+            <wp:cNvGraphicFramePr>
+              <a:graphicFrameLocks xmlns:a="http://schemas.openxmlformats.org/drawingml/2006/main" noChangeAspect="1"/>
+            </wp:cNvGraphicFramePr>
+            <a:graphic xmlns:a="http://schemas.openxmlformats.org/drawingml/2006/main">
+              <a:graphicData uri="http://schemas.openxmlformats.org/drawingml/2006/picture">
+                <pic:pic xmlns:pic="http://schemas.openxmlformats.org/drawingml/2006/picture">
+                  <pic:nvPicPr>
+                    <pic:cNvPr id="273896293" name="Afbeelding 1" descr="Afbeelding met diagram, schets, Plan, Technische tekening&#10;&#10;Door AI gegenereerde inhoud is mogelijk onjuist."/>
+                    <pic:cNvPicPr/>
+                  </pic:nvPicPr>
+                  <pic:blipFill>
+                    <a:blip r:embed="rId7"/>
+                    <a:stretch>
+                      <a:fillRect/>
+                    </a:stretch>
+                  </pic:blipFill>
+                  <pic:spPr>
+                    <a:xfrm>
+                      <a:off x="0" y="0"/>
+                      <a:ext cx="5760720" cy="3600450"/>
+                    </a:xfrm>
+                    <a:prstGeom prst="rect">
+                      <a:avLst/>
+                    </a:prstGeom>
+                  </pic:spPr>
+                </pic:pic>
+              </a:graphicData>
+            </a:graphic>
+          </wp:inline>
+        </w:drawing>
+      </w:r>
+    </w:p>
     <w:sectPr>
       <w:pgSz w:w="11906" w:h="16838"/>
       <w:pgMar w:top="1417" w:right="1417" w:bottom="1417" w:left="1417" w:header="708" w:footer="708" w:gutter="0"/>
@@ -1671,6 +1928,7 @@
   <w:style w:type="character" w:default="1" w:styleId="Standaardalinea-lettertype">
     <w:name w:val="Default Paragraph Font"/>
     <w:uiPriority w:val="1"/>
+    <w:semiHidden/>
     <w:unhideWhenUsed/>
   </w:style>
   <w:style w:type="table" w:default="1" w:styleId="Standaardtabel">

</xml_diff>